<commit_message>
Added the repo link in MS Word File
</commit_message>
<xml_diff>
--- a/Muhammad Umar Asad 334420 BESE-11A Assignment no. 2.docx
+++ b/Muhammad Umar Asad 334420 BESE-11A Assignment no. 2.docx
@@ -18,6 +18,54 @@
           <w:sz w:val="36"/>
           <w:szCs w:val="36"/>
         </w:rPr>
+        <w:t>Link for Repository:</w:t>
+      </w:r>
+    </w:p>
+    <w:p>
+      <w:pPr>
+        <w:rPr>
+          <w:b/>
+          <w:bCs/>
+          <w:sz w:val="48"/>
+          <w:szCs w:val="48"/>
+        </w:rPr>
+      </w:pPr>
+      <w:r>
+        <w:rPr>
+          <w:b/>
+          <w:bCs/>
+          <w:sz w:val="48"/>
+          <w:szCs w:val="48"/>
+        </w:rPr>
+        <w:t>https://github.com/MuhammadUmarAsad/Infix-to-Postfix-evaluation</w:t>
+      </w:r>
+    </w:p>
+    <w:p>
+      <w:pPr>
+        <w:rPr>
+          <w:b/>
+          <w:bCs/>
+          <w:sz w:val="36"/>
+          <w:szCs w:val="36"/>
+        </w:rPr>
+      </w:pPr>
+    </w:p>
+    <w:p>
+      <w:pPr>
+        <w:rPr>
+          <w:b/>
+          <w:bCs/>
+          <w:sz w:val="36"/>
+          <w:szCs w:val="36"/>
+        </w:rPr>
+      </w:pPr>
+      <w:r>
+        <w:rPr>
+          <w:b/>
+          <w:bCs/>
+          <w:sz w:val="36"/>
+          <w:szCs w:val="36"/>
+        </w:rPr>
         <w:t>Code:</w:t>
       </w:r>
     </w:p>
@@ -2224,6 +2272,7 @@
           <w:rFonts w:ascii="Consolas" w:eastAsia="Times New Roman" w:hAnsi="Consolas" w:cs="Times New Roman"/>
           <w:color w:val="6272A4"/>
         </w:rPr>
+        <w:lastRenderedPageBreak/>
         <w:t>        //</w:t>
       </w:r>
       <w:proofErr w:type="spellStart"/>
@@ -4791,6 +4840,7 @@
           <w:rFonts w:ascii="Consolas" w:eastAsia="Times New Roman" w:hAnsi="Consolas" w:cs="Times New Roman"/>
           <w:color w:val="6272A4"/>
         </w:rPr>
+        <w:lastRenderedPageBreak/>
         <w:t>        //</w:t>
       </w:r>
       <w:proofErr w:type="spellStart"/>
@@ -5129,7 +5179,6 @@
           <w:rFonts w:ascii="Consolas" w:eastAsia="Times New Roman" w:hAnsi="Consolas" w:cs="Times New Roman"/>
           <w:color w:val="F8F8F2"/>
         </w:rPr>
-        <w:lastRenderedPageBreak/>
         <w:t>        }</w:t>
       </w:r>
     </w:p>
@@ -8918,7 +8967,6 @@
           <w:rFonts w:ascii="Consolas" w:eastAsia="Times New Roman" w:hAnsi="Consolas" w:cs="Times New Roman"/>
           <w:color w:val="F8F8F2"/>
         </w:rPr>
-        <w:lastRenderedPageBreak/>
         <w:t xml:space="preserve">            </w:t>
       </w:r>
       <w:r>
@@ -11652,6 +11700,7 @@
           <w:rFonts w:ascii="Consolas" w:eastAsia="Times New Roman" w:hAnsi="Consolas" w:cs="Times New Roman"/>
           <w:color w:val="F8F8F2"/>
         </w:rPr>
+        <w:lastRenderedPageBreak/>
         <w:t>                }</w:t>
       </w:r>
     </w:p>
@@ -14413,6 +14462,7 @@
           <w:rFonts w:ascii="Consolas" w:eastAsia="Times New Roman" w:hAnsi="Consolas" w:cs="Times New Roman"/>
           <w:color w:val="F8F8F2"/>
         </w:rPr>
+        <w:lastRenderedPageBreak/>
         <w:t xml:space="preserve">                </w:t>
       </w:r>
       <w:proofErr w:type="spellStart"/>
@@ -14832,7 +14882,6 @@
           <w:rFonts w:ascii="Consolas" w:eastAsia="Times New Roman" w:hAnsi="Consolas" w:cs="Times New Roman"/>
           <w:color w:val="F8F8F2"/>
         </w:rPr>
-        <w:lastRenderedPageBreak/>
         <w:t>{</w:t>
       </w:r>
     </w:p>
@@ -16592,6 +16641,7 @@
         <w:rPr>
           <w:b/>
           <w:bCs/>
+          <w:noProof/>
           <w:sz w:val="40"/>
           <w:szCs w:val="40"/>
         </w:rPr>

</xml_diff>